<commit_message>
add crash prelim cleaning **fix hierarchy rule error **add methods docx
</commit_message>
<xml_diff>
--- a/KC crime data methods.docx
+++ b/KC crime data methods.docx
@@ -21,7 +21,7 @@
     </w:p>
     <w:p>
       <w:r>
-        <w:t>Removed all duplicate rows based on same report no &amp; date &amp; time &amp; location &amp; IBRS/description—these dupes are almost certainly the opposite report from the victim/perp and so would be double counting.</w:t>
+        <w:t>Removed all duplicate rows based on same report no &amp; date &amp; time &amp; location—these dupes are almost certainly the opposite report from the victim/perp and so would be double counting.</w:t>
       </w:r>
     </w:p>
     <w:p>
@@ -135,89 +135,177 @@
       </w:r>
     </w:p>
     <w:p>
-      <w:r>
+      <w:pPr>
+        <w:rPr>
+          <w:strike/>
+        </w:rPr>
+      </w:pPr>
+      <w:r>
+        <w:rPr>
+          <w:strike/>
+        </w:rPr>
         <w:t xml:space="preserve">Pulling out report numbers with multiple entries of part I crimes to clean that to match UCR reporting methodology. </w:t>
       </w:r>
     </w:p>
     <w:p>
-      <w:r>
+      <w:pPr>
+        <w:rPr>
+          <w:strike/>
+        </w:rPr>
+      </w:pPr>
+      <w:r>
+        <w:rPr>
+          <w:strike/>
+        </w:rPr>
         <w:t>980 rows need to have hierarchy rule applied</w:t>
       </w:r>
     </w:p>
     <w:p>
-      <w:r>
+      <w:pPr>
+        <w:rPr>
+          <w:strike/>
+        </w:rPr>
+      </w:pPr>
+      <w:r>
+        <w:rPr>
+          <w:strike/>
+        </w:rPr>
         <w:t xml:space="preserve">First removed duplicates based on same report no, date, and IBRS code (so if there were two </w:t>
       </w:r>
       <w:proofErr w:type="spellStart"/>
       <w:r>
+        <w:rPr>
+          <w:strike/>
+        </w:rPr>
         <w:t>agg</w:t>
       </w:r>
       <w:proofErr w:type="spellEnd"/>
       <w:r>
+        <w:rPr>
+          <w:strike/>
+        </w:rPr>
         <w:t xml:space="preserve">. Assault on the same night but 5 min apart in reporting it’s only one row now). </w:t>
       </w:r>
       <w:r>
+        <w:rPr>
+          <w:strike/>
+        </w:rPr>
         <w:t xml:space="preserve">then remove dupes based on same report no and same date after sorting by IBRS because it’s already hierarchical conveniently. (so murder + </w:t>
       </w:r>
       <w:proofErr w:type="spellStart"/>
       <w:r>
+        <w:rPr>
+          <w:strike/>
+        </w:rPr>
         <w:t>agg</w:t>
       </w:r>
       <w:proofErr w:type="spellEnd"/>
       <w:r>
+        <w:rPr>
+          <w:strike/>
+        </w:rPr>
         <w:t xml:space="preserve"> assault on the same date same report is condensed to just the murder row)</w:t>
       </w:r>
     </w:p>
     <w:p>
-      <w:r>
+      <w:pPr>
+        <w:rPr>
+          <w:strike/>
+        </w:rPr>
+      </w:pPr>
+      <w:r>
+        <w:rPr>
+          <w:strike/>
+        </w:rPr>
         <w:t>Then finally we remove multiples that are on different days but the same month, as the UCR summarizing happens at the month level. This removes about 200 more rows</w:t>
       </w:r>
       <w:r>
+        <w:rPr>
+          <w:strike/>
+        </w:rPr>
         <w:t xml:space="preserve">, leaving 561, meaning we’re dropping about 500 rows through this process. </w:t>
       </w:r>
       <w:r>
+        <w:rPr>
+          <w:strike/>
+        </w:rPr>
         <w:t xml:space="preserve">(if there was a report with 2 stolen autos, one on </w:t>
       </w:r>
       <w:proofErr w:type="spellStart"/>
       <w:r>
+        <w:rPr>
+          <w:strike/>
+        </w:rPr>
+        <w:t>jan</w:t>
+      </w:r>
+      <w:proofErr w:type="spellEnd"/>
+      <w:r>
+        <w:rPr>
+          <w:strike/>
+        </w:rPr>
+        <w:t xml:space="preserve"> 4 and one on </w:t>
+      </w:r>
+      <w:proofErr w:type="spellStart"/>
+      <w:r>
+        <w:rPr>
+          <w:strike/>
+        </w:rPr>
+        <w:t>jan</w:t>
+      </w:r>
+      <w:proofErr w:type="spellEnd"/>
+      <w:r>
+        <w:rPr>
+          <w:strike/>
+        </w:rPr>
+        <w:t xml:space="preserve"> 10, only the single </w:t>
+      </w:r>
+      <w:proofErr w:type="spellStart"/>
+      <w:r>
+        <w:rPr>
+          <w:strike/>
+        </w:rPr>
+        <w:t>jan</w:t>
+      </w:r>
+      <w:proofErr w:type="spellEnd"/>
+      <w:r>
+        <w:rPr>
+          <w:strike/>
+        </w:rPr>
+        <w:t xml:space="preserve"> 4 row stays. If one is in </w:t>
+      </w:r>
+      <w:proofErr w:type="spellStart"/>
+      <w:r>
+        <w:rPr>
+          <w:strike/>
+        </w:rPr>
+        <w:t>jan</w:t>
+      </w:r>
+      <w:proofErr w:type="spellEnd"/>
+      <w:r>
+        <w:rPr>
+          <w:strike/>
+        </w:rPr>
+        <w:t xml:space="preserve"> and one in </w:t>
+      </w:r>
+      <w:proofErr w:type="spellStart"/>
+      <w:r>
+        <w:rPr>
+          <w:strike/>
+        </w:rPr>
+        <w:t>feb</w:t>
+      </w:r>
+      <w:proofErr w:type="spellEnd"/>
+      <w:r>
+        <w:rPr>
+          <w:strike/>
+        </w:rPr>
+        <w:t xml:space="preserve"> they both stay even if report# is the same). </w:t>
+      </w:r>
+    </w:p>
+    <w:p>
+      <w:r>
         <w:lastRenderedPageBreak/>
-        <w:t>jan</w:t>
-      </w:r>
-      <w:proofErr w:type="spellEnd"/>
-      <w:r>
-        <w:t xml:space="preserve"> 4 and one on </w:t>
-      </w:r>
-      <w:proofErr w:type="spellStart"/>
-      <w:r>
-        <w:t>jan</w:t>
-      </w:r>
-      <w:proofErr w:type="spellEnd"/>
-      <w:r>
-        <w:t xml:space="preserve"> 10, only the single </w:t>
-      </w:r>
-      <w:proofErr w:type="spellStart"/>
-      <w:r>
-        <w:t>jan</w:t>
-      </w:r>
-      <w:proofErr w:type="spellEnd"/>
-      <w:r>
-        <w:t xml:space="preserve"> 4 row stays. If one is in </w:t>
-      </w:r>
-      <w:proofErr w:type="spellStart"/>
-      <w:r>
-        <w:t>jan</w:t>
-      </w:r>
-      <w:proofErr w:type="spellEnd"/>
-      <w:r>
-        <w:t xml:space="preserve"> and one in </w:t>
-      </w:r>
-      <w:proofErr w:type="spellStart"/>
-      <w:r>
-        <w:t>feb</w:t>
-      </w:r>
-      <w:proofErr w:type="spellEnd"/>
-      <w:r>
-        <w:t xml:space="preserve"> they both stay even if report# is the same). </w:t>
+        <w:t xml:space="preserve">Update: we did not need to apply the hierarchy rules as described above because the data from 2017, 2018, and part of 2019 was already in UCR. The NIBRS data from the following years didn’t have duplicate report numbers to deal with like this. </w:t>
       </w:r>
     </w:p>
     <w:p/>
@@ -996,4 +1084,16 @@
     </a:ext>
   </a:extLst>
 </a:theme>
+</file>
+
+<file path=customXml/item1.xml><?xml version="1.0" encoding="utf-8"?>
+<b:Sources xmlns:b="http://schemas.openxmlformats.org/officeDocument/2006/bibliography" xmlns="http://schemas.openxmlformats.org/officeDocument/2006/bibliography" SelectedStyle="\APASixthEditionOfficeOnline.xsl" StyleName="APA" Version="6"/>
+</file>
+
+<file path=customXml/itemProps1.xml><?xml version="1.0" encoding="utf-8"?>
+<ds:datastoreItem xmlns:ds="http://schemas.openxmlformats.org/officeDocument/2006/customXml" ds:itemID="{BED83702-841C-422C-902B-792FB0A19AC4}">
+  <ds:schemaRefs>
+    <ds:schemaRef ds:uri="http://schemas.openxmlformats.org/officeDocument/2006/bibliography"/>
+  </ds:schemaRefs>
+</ds:datastoreItem>
 </file>
</xml_diff>

<commit_message>
add crash processing and update methods documentation
</commit_message>
<xml_diff>
--- a/KC crime data methods.docx
+++ b/KC crime data methods.docx
@@ -316,39 +316,123 @@
     </w:p>
     <w:p>
       <w:r>
+        <w:rPr>
+          <w:highlight w:val="yellow"/>
+        </w:rPr>
         <w:t xml:space="preserve">clusters of reports at locations (police stations, courthouse, </w:t>
       </w:r>
       <w:proofErr w:type="spellStart"/>
       <w:r>
+        <w:rPr>
+          <w:highlight w:val="yellow"/>
+        </w:rPr>
         <w:t>etc</w:t>
       </w:r>
       <w:proofErr w:type="spellEnd"/>
       <w:r>
+        <w:rPr>
+          <w:highlight w:val="yellow"/>
+        </w:rPr>
         <w:t>)—are there clusters, how many, how to handle</w:t>
       </w:r>
     </w:p>
-    <w:p>
-      <w:r>
-        <w:t xml:space="preserve">duplicate report </w:t>
-      </w:r>
+    <w:p/>
+    <w:p>
+      <w:r>
+        <w:t xml:space="preserve">CRASH DATA: </w:t>
+      </w:r>
+    </w:p>
+    <w:p>
+      <w:r>
+        <w:t xml:space="preserve">More straightforward than crime. </w:t>
+      </w:r>
+    </w:p>
+    <w:p>
+      <w:r>
+        <w:t xml:space="preserve">Creating 15 variables based on involvement/severity combo: </w:t>
+      </w:r>
+    </w:p>
+    <w:p>
+      <w:pPr>
+        <w:pStyle w:val="ListParagraph"/>
+        <w:numPr>
+          <w:ilvl w:val="0"/>
+          <w:numId w:val="1"/>
+        </w:numPr>
+      </w:pPr>
+      <w:r>
+        <w:t xml:space="preserve">Pedestrian </w:t>
+      </w:r>
+    </w:p>
+    <w:p>
+      <w:pPr>
+        <w:pStyle w:val="ListParagraph"/>
+        <w:numPr>
+          <w:ilvl w:val="0"/>
+          <w:numId w:val="1"/>
+        </w:numPr>
+      </w:pPr>
       <w:proofErr w:type="spellStart"/>
       <w:r>
-        <w:t>nos</w:t>
+        <w:t>Pedalcycle</w:t>
       </w:r>
       <w:proofErr w:type="spellEnd"/>
-      <w:r>
-        <w:t xml:space="preserve"> but on different days/times/locations—likely adding incidents to known perpetrator? Inclined to keep all </w:t>
-      </w:r>
-      <w:proofErr w:type="spellStart"/>
-      <w:r>
-        <w:t>bc</w:t>
-      </w:r>
-      <w:proofErr w:type="spellEnd"/>
-      <w:r>
-        <w:t xml:space="preserve"> it’s ambiguous what the right move would be. 4k rows affected by this decision. </w:t>
-      </w:r>
+    </w:p>
+    <w:p>
+      <w:pPr>
+        <w:pStyle w:val="ListParagraph"/>
+        <w:numPr>
+          <w:ilvl w:val="0"/>
+          <w:numId w:val="1"/>
+        </w:numPr>
+      </w:pPr>
+      <w:r>
+        <w:t>Fixed object</w:t>
+      </w:r>
+    </w:p>
+    <w:p>
+      <w:pPr>
+        <w:pStyle w:val="ListParagraph"/>
+        <w:numPr>
+          <w:ilvl w:val="0"/>
+          <w:numId w:val="1"/>
+        </w:numPr>
+      </w:pPr>
+      <w:r>
+        <w:t>Moving vehicle</w:t>
+      </w:r>
+    </w:p>
+    <w:p>
+      <w:pPr>
+        <w:pStyle w:val="ListParagraph"/>
+        <w:numPr>
+          <w:ilvl w:val="0"/>
+          <w:numId w:val="1"/>
+        </w:numPr>
+      </w:pPr>
+      <w:r>
+        <w:t>Parked vehicle</w:t>
+      </w:r>
+    </w:p>
+    <w:p>
+      <w:pPr>
+        <w:ind w:left="360"/>
+      </w:pPr>
+      <w:r>
+        <w:t>Each of these will be split into 1) fatal 2) injury 3) none</w:t>
+      </w:r>
+    </w:p>
+    <w:p>
+      <w:pPr>
+        <w:ind w:left="360"/>
+      </w:pPr>
     </w:p>
     <w:p/>
+    <w:p>
+      <w:r>
+        <w:t>Dropping all categories not listed above loses about 8k rows, leaving us 182k incidents</w:t>
+      </w:r>
+    </w:p>
     <w:p/>
     <w:p/>
     <w:p/>
@@ -360,6 +444,103 @@
     </w:sectPr>
   </w:body>
 </w:document>
+</file>
+
+<file path=word/numbering.xml><?xml version="1.0" encoding="utf-8"?>
+<w:numbering xmlns:wpc="http://schemas.microsoft.com/office/word/2010/wordprocessingCanvas" xmlns:cx="http://schemas.microsoft.com/office/drawing/2014/chartex" xmlns:cx1="http://schemas.microsoft.com/office/drawing/2015/9/8/chartex" xmlns:cx2="http://schemas.microsoft.com/office/drawing/2015/10/21/chartex" xmlns:cx3="http://schemas.microsoft.com/office/drawing/2016/5/9/chartex" xmlns:cx4="http://schemas.microsoft.com/office/drawing/2016/5/10/chartex" xmlns:cx5="http://schemas.microsoft.com/office/drawing/2016/5/11/chartex" xmlns:cx6="http://schemas.microsoft.com/office/drawing/2016/5/12/chartex" xmlns:cx7="http://schemas.microsoft.com/office/drawing/2016/5/13/chartex" xmlns:cx8="http://schemas.microsoft.com/office/drawing/2016/5/14/chartex" xmlns:mc="http://schemas.openxmlformats.org/markup-compatibility/2006" xmlns:aink="http://schemas.microsoft.com/office/drawing/2016/ink" xmlns:am3d="http://schemas.microsoft.com/office/drawing/2017/model3d" xmlns:o="urn:schemas-microsoft-com:office:office" xmlns:oel="http://schemas.microsoft.com/office/2019/extlst" xmlns:r="http://schemas.openxmlformats.org/officeDocument/2006/relationships" xmlns:m="http://schemas.openxmlformats.org/officeDocument/2006/math" xmlns:v="urn:schemas-microsoft-com:vml" xmlns:wp14="http://schemas.microsoft.com/office/word/2010/wordprocessingDrawing" xmlns:wp="http://schemas.openxmlformats.org/drawingml/2006/wordprocessingDrawing" xmlns:w10="urn:schemas-microsoft-com:office:word" xmlns:w="http://schemas.openxmlformats.org/wordprocessingml/2006/main" xmlns:w14="http://schemas.microsoft.com/office/word/2010/wordml" xmlns:w15="http://schemas.microsoft.com/office/word/2012/wordml" xmlns:w16cex="http://schemas.microsoft.com/office/word/2018/wordml/cex" xmlns:w16cid="http://schemas.microsoft.com/office/word/2016/wordml/cid" xmlns:w16="http://schemas.microsoft.com/office/word/2018/wordml" xmlns:w16sdtdh="http://schemas.microsoft.com/office/word/2020/wordml/sdtdatahash" xmlns:w16se="http://schemas.microsoft.com/office/word/2015/wordml/symex" xmlns:wpg="http://schemas.microsoft.com/office/word/2010/wordprocessingGroup" xmlns:wpi="http://schemas.microsoft.com/office/word/2010/wordprocessingInk" xmlns:wne="http://schemas.microsoft.com/office/word/2006/wordml" xmlns:wps="http://schemas.microsoft.com/office/word/2010/wordprocessingShape" mc:Ignorable="w14 w15 w16se w16cid w16 w16cex w16sdtdh wp14">
+  <w:abstractNum w:abstractNumId="0" w15:restartNumberingAfterBreak="0">
+    <w:nsid w:val="1A4463CC"/>
+    <w:multiLevelType w:val="hybridMultilevel"/>
+    <w:tmpl w:val="31C4BC2A"/>
+    <w:lvl w:ilvl="0" w:tplc="04090011">
+      <w:start w:val="1"/>
+      <w:numFmt w:val="decimal"/>
+      <w:lvlText w:val="%1)"/>
+      <w:lvlJc w:val="left"/>
+      <w:pPr>
+        <w:ind w:left="720" w:hanging="360"/>
+      </w:pPr>
+      <w:rPr>
+        <w:rFonts w:hint="default"/>
+      </w:rPr>
+    </w:lvl>
+    <w:lvl w:ilvl="1" w:tplc="04090019">
+      <w:start w:val="1"/>
+      <w:numFmt w:val="lowerLetter"/>
+      <w:lvlText w:val="%2."/>
+      <w:lvlJc w:val="left"/>
+      <w:pPr>
+        <w:ind w:left="1440" w:hanging="360"/>
+      </w:pPr>
+    </w:lvl>
+    <w:lvl w:ilvl="2" w:tplc="0409001B" w:tentative="1">
+      <w:start w:val="1"/>
+      <w:numFmt w:val="lowerRoman"/>
+      <w:lvlText w:val="%3."/>
+      <w:lvlJc w:val="right"/>
+      <w:pPr>
+        <w:ind w:left="2160" w:hanging="180"/>
+      </w:pPr>
+    </w:lvl>
+    <w:lvl w:ilvl="3" w:tplc="0409000F" w:tentative="1">
+      <w:start w:val="1"/>
+      <w:numFmt w:val="decimal"/>
+      <w:lvlText w:val="%4."/>
+      <w:lvlJc w:val="left"/>
+      <w:pPr>
+        <w:ind w:left="2880" w:hanging="360"/>
+      </w:pPr>
+    </w:lvl>
+    <w:lvl w:ilvl="4" w:tplc="04090019" w:tentative="1">
+      <w:start w:val="1"/>
+      <w:numFmt w:val="lowerLetter"/>
+      <w:lvlText w:val="%5."/>
+      <w:lvlJc w:val="left"/>
+      <w:pPr>
+        <w:ind w:left="3600" w:hanging="360"/>
+      </w:pPr>
+    </w:lvl>
+    <w:lvl w:ilvl="5" w:tplc="0409001B" w:tentative="1">
+      <w:start w:val="1"/>
+      <w:numFmt w:val="lowerRoman"/>
+      <w:lvlText w:val="%6."/>
+      <w:lvlJc w:val="right"/>
+      <w:pPr>
+        <w:ind w:left="4320" w:hanging="180"/>
+      </w:pPr>
+    </w:lvl>
+    <w:lvl w:ilvl="6" w:tplc="0409000F" w:tentative="1">
+      <w:start w:val="1"/>
+      <w:numFmt w:val="decimal"/>
+      <w:lvlText w:val="%7."/>
+      <w:lvlJc w:val="left"/>
+      <w:pPr>
+        <w:ind w:left="5040" w:hanging="360"/>
+      </w:pPr>
+    </w:lvl>
+    <w:lvl w:ilvl="7" w:tplc="04090019" w:tentative="1">
+      <w:start w:val="1"/>
+      <w:numFmt w:val="lowerLetter"/>
+      <w:lvlText w:val="%8."/>
+      <w:lvlJc w:val="left"/>
+      <w:pPr>
+        <w:ind w:left="5760" w:hanging="360"/>
+      </w:pPr>
+    </w:lvl>
+    <w:lvl w:ilvl="8" w:tplc="0409001B" w:tentative="1">
+      <w:start w:val="1"/>
+      <w:numFmt w:val="lowerRoman"/>
+      <w:lvlText w:val="%9."/>
+      <w:lvlJc w:val="right"/>
+      <w:pPr>
+        <w:ind w:left="6480" w:hanging="180"/>
+      </w:pPr>
+    </w:lvl>
+  </w:abstractNum>
+  <w:num w:numId="1" w16cid:durableId="1958831748">
+    <w:abstractNumId w:val="0"/>
+  </w:num>
+</w:numbering>
 </file>
 
 <file path=word/styles.xml><?xml version="1.0" encoding="utf-8"?>
@@ -788,6 +969,17 @@
     <w:semiHidden/>
     <w:unhideWhenUsed/>
   </w:style>
+  <w:style w:type="paragraph" w:styleId="ListParagraph">
+    <w:name w:val="List Paragraph"/>
+    <w:basedOn w:val="Normal"/>
+    <w:uiPriority w:val="34"/>
+    <w:qFormat/>
+    <w:rsid w:val="002036F0"/>
+    <w:pPr>
+      <w:ind w:left="720"/>
+      <w:contextualSpacing/>
+    </w:pPr>
+  </w:style>
 </w:styles>
 </file>
 

</xml_diff>